<commit_message>
add cdnjs vs code extension
</commit_message>
<xml_diff>
--- a/VS Code Extensions.docx
+++ b/VS Code Extensions.docx
@@ -6930,6 +6930,76 @@
           <w:szCs w:val="28"/>
         </w:rPr>
       </w:pPr>
+      <w:r>
+        <w:rPr>
+          <w:b/>
+          <w:sz w:val="28"/>
+          <w:szCs w:val="28"/>
+        </w:rPr>
+        <w:t>CDNJS</w:t>
+      </w:r>
+    </w:p>
+    <w:p>
+      <w:pPr>
+        <w:rPr>
+          <w:b/>
+          <w:sz w:val="28"/>
+          <w:szCs w:val="28"/>
+        </w:rPr>
+      </w:pPr>
+      <w:r>
+        <w:rPr>
+          <w:b/>
+          <w:noProof/>
+          <w:sz w:val="28"/>
+          <w:szCs w:val="28"/>
+        </w:rPr>
+        <w:drawing>
+          <wp:inline distT="0" distB="0" distL="0" distR="0">
+            <wp:extent cx="5943600" cy="1300163"/>
+            <wp:effectExtent l="19050" t="0" r="0" b="0"/>
+            <wp:docPr id="20" name="Picture 1"/>
+            <wp:cNvGraphicFramePr>
+              <a:graphicFrameLocks xmlns:a="http://schemas.openxmlformats.org/drawingml/2006/main" noChangeAspect="1"/>
+            </wp:cNvGraphicFramePr>
+            <a:graphic xmlns:a="http://schemas.openxmlformats.org/drawingml/2006/main">
+              <a:graphicData uri="http://schemas.openxmlformats.org/drawingml/2006/picture">
+                <pic:pic xmlns:pic="http://schemas.openxmlformats.org/drawingml/2006/picture">
+                  <pic:nvPicPr>
+                    <pic:cNvPr id="0" name="Picture 1"/>
+                    <pic:cNvPicPr>
+                      <a:picLocks noChangeAspect="1" noChangeArrowheads="1"/>
+                    </pic:cNvPicPr>
+                  </pic:nvPicPr>
+                  <pic:blipFill>
+                    <a:blip r:embed="rId55"/>
+                    <a:srcRect/>
+                    <a:stretch>
+                      <a:fillRect/>
+                    </a:stretch>
+                  </pic:blipFill>
+                  <pic:spPr bwMode="auto">
+                    <a:xfrm>
+                      <a:off x="0" y="0"/>
+                      <a:ext cx="5943600" cy="1300163"/>
+                    </a:xfrm>
+                    <a:prstGeom prst="rect">
+                      <a:avLst/>
+                    </a:prstGeom>
+                    <a:noFill/>
+                    <a:ln w="9525">
+                      <a:noFill/>
+                      <a:miter lim="800000"/>
+                      <a:headEnd/>
+                      <a:tailEnd/>
+                    </a:ln>
+                  </pic:spPr>
+                </pic:pic>
+              </a:graphicData>
+            </a:graphic>
+          </wp:inline>
+        </w:drawing>
+      </w:r>
     </w:p>
     <w:sectPr>
       <w:pgSz w:w="12240" w:h="15840"/>

</xml_diff>

<commit_message>
New vscode extension added
</commit_message>
<xml_diff>
--- a/VS Code Extensions.docx
+++ b/VS Code Extensions.docx
@@ -6982,6 +6982,191 @@
                     <a:xfrm>
                       <a:off x="0" y="0"/>
                       <a:ext cx="5943600" cy="1300163"/>
+                    </a:xfrm>
+                    <a:prstGeom prst="rect">
+                      <a:avLst/>
+                    </a:prstGeom>
+                    <a:noFill/>
+                    <a:ln w="9525">
+                      <a:noFill/>
+                      <a:miter lim="800000"/>
+                      <a:headEnd/>
+                      <a:tailEnd/>
+                    </a:ln>
+                  </pic:spPr>
+                </pic:pic>
+              </a:graphicData>
+            </a:graphic>
+          </wp:inline>
+        </w:drawing>
+      </w:r>
+    </w:p>
+    <w:p>
+      <w:pPr>
+        <w:rPr>
+          <w:b/>
+          <w:sz w:val="28"/>
+          <w:szCs w:val="28"/>
+        </w:rPr>
+      </w:pPr>
+      <w:r>
+        <w:rPr>
+          <w:b/>
+          <w:sz w:val="28"/>
+          <w:szCs w:val="28"/>
+        </w:rPr>
+        <w:br w:type="page"/>
+      </w:r>
+    </w:p>
+    <w:p>
+      <w:pPr>
+        <w:rPr>
+          <w:b/>
+          <w:sz w:val="28"/>
+          <w:szCs w:val="28"/>
+        </w:rPr>
+      </w:pPr>
+      <w:proofErr w:type="spellStart"/>
+      <w:r>
+        <w:rPr>
+          <w:b/>
+          <w:sz w:val="28"/>
+          <w:szCs w:val="28"/>
+        </w:rPr>
+        <w:lastRenderedPageBreak/>
+        <w:t>Twoslash</w:t>
+      </w:r>
+      <w:proofErr w:type="spellEnd"/>
+      <w:r>
+        <w:rPr>
+          <w:b/>
+          <w:sz w:val="28"/>
+          <w:szCs w:val="28"/>
+        </w:rPr>
+        <w:t xml:space="preserve"> Query Comments</w:t>
+      </w:r>
+    </w:p>
+    <w:p>
+      <w:pPr>
+        <w:rPr>
+          <w:b/>
+          <w:sz w:val="28"/>
+          <w:szCs w:val="28"/>
+        </w:rPr>
+      </w:pPr>
+      <w:r>
+        <w:rPr>
+          <w:b/>
+          <w:noProof/>
+          <w:sz w:val="28"/>
+          <w:szCs w:val="28"/>
+        </w:rPr>
+        <w:drawing>
+          <wp:inline distT="0" distB="0" distL="0" distR="0">
+            <wp:extent cx="5943600" cy="1292652"/>
+            <wp:effectExtent l="19050" t="0" r="0" b="0"/>
+            <wp:docPr id="21" name="Picture 1"/>
+            <wp:cNvGraphicFramePr>
+              <a:graphicFrameLocks xmlns:a="http://schemas.openxmlformats.org/drawingml/2006/main" noChangeAspect="1"/>
+            </wp:cNvGraphicFramePr>
+            <a:graphic xmlns:a="http://schemas.openxmlformats.org/drawingml/2006/main">
+              <a:graphicData uri="http://schemas.openxmlformats.org/drawingml/2006/picture">
+                <pic:pic xmlns:pic="http://schemas.openxmlformats.org/drawingml/2006/picture">
+                  <pic:nvPicPr>
+                    <pic:cNvPr id="0" name="Picture 1"/>
+                    <pic:cNvPicPr>
+                      <a:picLocks noChangeAspect="1" noChangeArrowheads="1"/>
+                    </pic:cNvPicPr>
+                  </pic:nvPicPr>
+                  <pic:blipFill>
+                    <a:blip r:embed="rId56"/>
+                    <a:srcRect/>
+                    <a:stretch>
+                      <a:fillRect/>
+                    </a:stretch>
+                  </pic:blipFill>
+                  <pic:spPr bwMode="auto">
+                    <a:xfrm>
+                      <a:off x="0" y="0"/>
+                      <a:ext cx="5943600" cy="1292652"/>
+                    </a:xfrm>
+                    <a:prstGeom prst="rect">
+                      <a:avLst/>
+                    </a:prstGeom>
+                    <a:noFill/>
+                    <a:ln w="9525">
+                      <a:noFill/>
+                      <a:miter lim="800000"/>
+                      <a:headEnd/>
+                      <a:tailEnd/>
+                    </a:ln>
+                  </pic:spPr>
+                </pic:pic>
+              </a:graphicData>
+            </a:graphic>
+          </wp:inline>
+        </w:drawing>
+      </w:r>
+    </w:p>
+    <w:p>
+      <w:pPr>
+        <w:rPr>
+          <w:b/>
+          <w:sz w:val="28"/>
+          <w:szCs w:val="28"/>
+        </w:rPr>
+      </w:pPr>
+      <w:r>
+        <w:rPr>
+          <w:b/>
+          <w:sz w:val="28"/>
+          <w:szCs w:val="28"/>
+        </w:rPr>
+        <w:t>Inline Fold</w:t>
+      </w:r>
+      <w:r>
+        <w:rPr>
+          <w:b/>
+          <w:sz w:val="28"/>
+          <w:szCs w:val="28"/>
+        </w:rPr>
+        <w:br/>
+      </w:r>
+      <w:r>
+        <w:rPr>
+          <w:b/>
+          <w:noProof/>
+          <w:sz w:val="28"/>
+          <w:szCs w:val="28"/>
+        </w:rPr>
+        <w:drawing>
+          <wp:inline distT="0" distB="0" distL="0" distR="0">
+            <wp:extent cx="5943600" cy="1481738"/>
+            <wp:effectExtent l="19050" t="0" r="0" b="0"/>
+            <wp:docPr id="23" name="Picture 4"/>
+            <wp:cNvGraphicFramePr>
+              <a:graphicFrameLocks xmlns:a="http://schemas.openxmlformats.org/drawingml/2006/main" noChangeAspect="1"/>
+            </wp:cNvGraphicFramePr>
+            <a:graphic xmlns:a="http://schemas.openxmlformats.org/drawingml/2006/main">
+              <a:graphicData uri="http://schemas.openxmlformats.org/drawingml/2006/picture">
+                <pic:pic xmlns:pic="http://schemas.openxmlformats.org/drawingml/2006/picture">
+                  <pic:nvPicPr>
+                    <pic:cNvPr id="0" name="Picture 4"/>
+                    <pic:cNvPicPr>
+                      <a:picLocks noChangeAspect="1" noChangeArrowheads="1"/>
+                    </pic:cNvPicPr>
+                  </pic:nvPicPr>
+                  <pic:blipFill>
+                    <a:blip r:embed="rId57"/>
+                    <a:srcRect/>
+                    <a:stretch>
+                      <a:fillRect/>
+                    </a:stretch>
+                  </pic:blipFill>
+                  <pic:spPr bwMode="auto">
+                    <a:xfrm>
+                      <a:off x="0" y="0"/>
+                      <a:ext cx="5943600" cy="1481738"/>
                     </a:xfrm>
                     <a:prstGeom prst="rect">
                       <a:avLst/>

</xml_diff>

<commit_message>
added new vs code extension
</commit_message>
<xml_diff>
--- a/VS Code Extensions.docx
+++ b/VS Code Extensions.docx
@@ -7167,6 +7167,94 @@
                     <a:xfrm>
                       <a:off x="0" y="0"/>
                       <a:ext cx="5943600" cy="1481738"/>
+                    </a:xfrm>
+                    <a:prstGeom prst="rect">
+                      <a:avLst/>
+                    </a:prstGeom>
+                    <a:noFill/>
+                    <a:ln w="9525">
+                      <a:noFill/>
+                      <a:miter lim="800000"/>
+                      <a:headEnd/>
+                      <a:tailEnd/>
+                    </a:ln>
+                  </pic:spPr>
+                </pic:pic>
+              </a:graphicData>
+            </a:graphic>
+          </wp:inline>
+        </w:drawing>
+      </w:r>
+    </w:p>
+    <w:p>
+      <w:pPr>
+        <w:rPr>
+          <w:b/>
+          <w:sz w:val="28"/>
+          <w:szCs w:val="28"/>
+        </w:rPr>
+      </w:pPr>
+    </w:p>
+    <w:p>
+      <w:pPr>
+        <w:rPr>
+          <w:b/>
+          <w:sz w:val="28"/>
+          <w:szCs w:val="28"/>
+        </w:rPr>
+      </w:pPr>
+      <w:r>
+        <w:rPr>
+          <w:b/>
+          <w:sz w:val="28"/>
+          <w:szCs w:val="28"/>
+        </w:rPr>
+        <w:t>Blur Menu</w:t>
+      </w:r>
+    </w:p>
+    <w:p>
+      <w:pPr>
+        <w:rPr>
+          <w:b/>
+          <w:sz w:val="28"/>
+          <w:szCs w:val="28"/>
+        </w:rPr>
+      </w:pPr>
+      <w:r>
+        <w:rPr>
+          <w:b/>
+          <w:noProof/>
+          <w:sz w:val="28"/>
+          <w:szCs w:val="28"/>
+        </w:rPr>
+        <w:drawing>
+          <wp:inline distT="0" distB="0" distL="0" distR="0">
+            <wp:extent cx="5943600" cy="1104214"/>
+            <wp:effectExtent l="19050" t="0" r="0" b="0"/>
+            <wp:docPr id="24" name="Picture 7"/>
+            <wp:cNvGraphicFramePr>
+              <a:graphicFrameLocks xmlns:a="http://schemas.openxmlformats.org/drawingml/2006/main" noChangeAspect="1"/>
+            </wp:cNvGraphicFramePr>
+            <a:graphic xmlns:a="http://schemas.openxmlformats.org/drawingml/2006/main">
+              <a:graphicData uri="http://schemas.openxmlformats.org/drawingml/2006/picture">
+                <pic:pic xmlns:pic="http://schemas.openxmlformats.org/drawingml/2006/picture">
+                  <pic:nvPicPr>
+                    <pic:cNvPr id="0" name="Picture 7"/>
+                    <pic:cNvPicPr>
+                      <a:picLocks noChangeAspect="1" noChangeArrowheads="1"/>
+                    </pic:cNvPicPr>
+                  </pic:nvPicPr>
+                  <pic:blipFill>
+                    <a:blip r:embed="rId58"/>
+                    <a:srcRect/>
+                    <a:stretch>
+                      <a:fillRect/>
+                    </a:stretch>
+                  </pic:blipFill>
+                  <pic:spPr bwMode="auto">
+                    <a:xfrm>
+                      <a:off x="0" y="0"/>
+                      <a:ext cx="5943600" cy="1104214"/>
                     </a:xfrm>
                     <a:prstGeom prst="rect">
                       <a:avLst/>

</xml_diff>